<commit_message>
Document to show work updated.
</commit_message>
<xml_diff>
--- a/Independent_Study_Project_-_Checkpoint_1.docx
+++ b/Independent_Study_Project_-_Checkpoint_1.docx
@@ -452,7 +452,7 @@
             </w:tcMar>
           </w:tcPr>
           <w:p>
-            <w:hyperlink r:id="rId8" w:history="1">
+            <w:hyperlink r:id="rId8" w:anchor="L66-L84" w:history="1">
               <w:r>
                 <w:rPr>
                   <w:rStyle w:val="Hyperlink"/>
@@ -466,8 +466,48 @@
             <w:r>
               <w:t>This code sets up the URL session to get my JSON data. It uses constants for everything except for the urlRequest variable because this is the only value that is altered later in the code.</w:t>
             </w:r>
-            <w:bookmarkStart w:id="0" w:name="_GoBack"/>
-            <w:bookmarkEnd w:id="0"/>
+          </w:p>
+        </w:tc>
+      </w:tr>
+      <w:tr>
+        <w:tblPrEx>
+          <w:shd w:val="clear" w:color="auto" w:fill="auto"/>
+        </w:tblPrEx>
+        <w:trPr>
+          <w:trHeight w:val="279"/>
+        </w:trPr>
+        <w:tc>
+          <w:tcPr>
+            <w:tcW w:w="12955" w:type="dxa"/>
+            <w:tcBorders>
+              <w:top w:val="single" w:sz="2" w:space="0" w:color="000000"/>
+              <w:left w:val="single" w:sz="2" w:space="0" w:color="000000"/>
+              <w:bottom w:val="single" w:sz="2" w:space="0" w:color="000000"/>
+              <w:right w:val="single" w:sz="2" w:space="0" w:color="000000"/>
+            </w:tcBorders>
+            <w:shd w:val="clear" w:color="auto" w:fill="EEEEEE"/>
+            <w:tcMar>
+              <w:top w:w="80" w:type="dxa"/>
+              <w:left w:w="80" w:type="dxa"/>
+              <w:bottom w:w="80" w:type="dxa"/>
+              <w:right w:w="80" w:type="dxa"/>
+            </w:tcMar>
+          </w:tcPr>
+          <w:p>
+            <w:hyperlink r:id="rId9" w:anchor="L124-L130" w:history="1">
+              <w:r>
+                <w:rPr>
+                  <w:rStyle w:val="Hyperlink"/>
+                </w:rPr>
+                <w:t>https://github.com/rsgc-logush-o/Football-Match-Predictor/blob/ef82ccdb19acaf8140cc57d4cbea60a4268d161a/Football%20Match%20Predictor/ViewController.swift#L124-L130</w:t>
+              </w:r>
+            </w:hyperlink>
+          </w:p>
+          <w:p/>
+          <w:p>
+            <w:r>
+              <w:t>This stores all of the JSON data that I pull for the teamData. It stores them as constants because the values are not ever changed. They are held as constants and then a temporary team class is constructed from the data.</w:t>
+            </w:r>
           </w:p>
         </w:tc>
       </w:tr>
@@ -683,6 +723,7 @@
               <w:pStyle w:val="TableStyle1"/>
             </w:pPr>
             <w:r>
+              <w:lastRenderedPageBreak/>
               <w:t>Evidence:</w:t>
             </w:r>
             <w:r>
@@ -757,7 +798,7 @@
             </w:tcMar>
           </w:tcPr>
           <w:p>
-            <w:hyperlink r:id="rId9" w:history="1">
+            <w:hyperlink r:id="rId10" w:anchor="L132-L140" w:history="1">
               <w:r>
                 <w:rPr>
                   <w:rStyle w:val="Hyperlink"/>
@@ -1037,7 +1078,7 @@
             </w:tcMar>
           </w:tcPr>
           <w:p>
-            <w:hyperlink r:id="rId10" w:history="1">
+            <w:hyperlink r:id="rId11" w:anchor="L91-L102" w:history="1">
               <w:r>
                 <w:rPr>
                   <w:rStyle w:val="Hyperlink"/>
@@ -1081,7 +1122,22 @@
               <w:right w:w="80" w:type="dxa"/>
             </w:tcMar>
           </w:tcPr>
+          <w:p>
+            <w:hyperlink r:id="rId12" w:anchor="L191" w:history="1">
+              <w:r>
+                <w:rPr>
+                  <w:rStyle w:val="Hyperlink"/>
+                </w:rPr>
+                <w:t>https://github.com/rsgc-logush-o/Football-Match-Predictor/blob/ef82ccdb19acaf8140cc57d4cbea60a4268d161a/Football%20Match%20Predictor/ViewController.swift#L191</w:t>
+              </w:r>
+            </w:hyperlink>
+          </w:p>
           <w:p/>
+          <w:p>
+            <w:r>
+              <w:t>This checks the value of the status code that the URLRequest gives us. If the code is 200 which means that the request is OK, we continue with the remaining code, if not print(“Error cannot create URL object”)</w:t>
+            </w:r>
+          </w:p>
         </w:tc>
       </w:tr>
     </w:tbl>
@@ -1333,7 +1389,7 @@
             </w:tcMar>
           </w:tcPr>
           <w:p>
-            <w:hyperlink r:id="rId11" w:anchor="diff-774ded294570492e07856a032c2127c5R26" w:history="1">
+            <w:hyperlink r:id="rId13" w:anchor="diff-774ded294570492e07856a032c2127c5R26" w:history="1">
               <w:r>
                 <w:rPr>
                   <w:rStyle w:val="Hyperlink"/>
@@ -1378,7 +1434,7 @@
             </w:tcMar>
           </w:tcPr>
           <w:p>
-            <w:hyperlink r:id="rId12" w:history="1">
+            <w:hyperlink r:id="rId14" w:anchor="L57" w:history="1">
               <w:r>
                 <w:rPr>
                   <w:rStyle w:val="Hyperlink"/>
@@ -1390,10 +1446,53 @@
           <w:p/>
           <w:p>
             <w:r>
+              <w:lastRenderedPageBreak/>
               <w:t xml:space="preserve">This array holds all of the matches played throughout the season. It is </w:t>
             </w:r>
             <w:r>
               <w:t>declared with no elements in it, however, later in the program the match data is stored it it. The datatype that is stored is the “Match” structure.</w:t>
+            </w:r>
+          </w:p>
+        </w:tc>
+      </w:tr>
+      <w:tr>
+        <w:tblPrEx>
+          <w:shd w:val="clear" w:color="auto" w:fill="auto"/>
+        </w:tblPrEx>
+        <w:trPr>
+          <w:trHeight w:val="293"/>
+        </w:trPr>
+        <w:tc>
+          <w:tcPr>
+            <w:tcW w:w="12955" w:type="dxa"/>
+            <w:tcBorders>
+              <w:top w:val="single" w:sz="2" w:space="0" w:color="000000"/>
+              <w:left w:val="single" w:sz="2" w:space="0" w:color="000000"/>
+              <w:bottom w:val="single" w:sz="2" w:space="0" w:color="000000"/>
+              <w:right w:val="single" w:sz="2" w:space="0" w:color="000000"/>
+            </w:tcBorders>
+            <w:shd w:val="clear" w:color="auto" w:fill="EEEEEE"/>
+            <w:tcMar>
+              <w:top w:w="80" w:type="dxa"/>
+              <w:left w:w="80" w:type="dxa"/>
+              <w:bottom w:w="80" w:type="dxa"/>
+              <w:right w:w="80" w:type="dxa"/>
+            </w:tcMar>
+          </w:tcPr>
+          <w:p>
+            <w:hyperlink r:id="rId15" w:anchor="L138-L141" w:history="1">
+              <w:r>
+                <w:rPr>
+                  <w:rStyle w:val="Hyperlink"/>
+                </w:rPr>
+                <w:t>https://github.com/rsgc-logush-o/Football-Match-Predictor/blob/ef82ccdb19acaf8140cc57d4cbea60a4268d161a/Football%20Match%20Predictor/ViewController.swift#L138-L141</w:t>
+              </w:r>
+            </w:hyperlink>
+          </w:p>
+          <w:p/>
+          <w:p>
+            <w:r>
+              <w:t>This is when</w:t>
             </w:r>
           </w:p>
         </w:tc>
@@ -1656,7 +1755,7 @@
             </w:tcMar>
           </w:tcPr>
           <w:p>
-            <w:hyperlink r:id="rId13" w:anchor="diff-c4701aa841915a28932b648e506afc6aR91" w:history="1">
+            <w:hyperlink r:id="rId16" w:anchor="diff-c4701aa841915a28932b648e506afc6aR91" w:history="1">
               <w:r>
                 <w:rPr>
                   <w:rStyle w:val="Hyperlink"/>
@@ -1698,7 +1797,7 @@
             </w:tcMar>
           </w:tcPr>
           <w:p>
-            <w:hyperlink r:id="rId14" w:history="1">
+            <w:hyperlink r:id="rId17" w:anchor="L123-L126" w:history="1">
               <w:r>
                 <w:rPr>
                   <w:rStyle w:val="Hyperlink"/>
@@ -1711,6 +1810,49 @@
           <w:p>
             <w:r>
               <w:t>This initializes an array of any object meaning that the type is not specified for the data. This is because JSON provides many different types of data. It then loops through each object in the array and seperates it and then eventually parses it and assigns the values.</w:t>
+            </w:r>
+          </w:p>
+        </w:tc>
+      </w:tr>
+      <w:tr>
+        <w:tblPrEx>
+          <w:shd w:val="clear" w:color="auto" w:fill="auto"/>
+        </w:tblPrEx>
+        <w:trPr>
+          <w:trHeight w:val="279"/>
+        </w:trPr>
+        <w:tc>
+          <w:tcPr>
+            <w:tcW w:w="12955" w:type="dxa"/>
+            <w:tcBorders>
+              <w:top w:val="single" w:sz="2" w:space="0" w:color="000000"/>
+              <w:left w:val="single" w:sz="2" w:space="0" w:color="000000"/>
+              <w:bottom w:val="single" w:sz="2" w:space="0" w:color="000000"/>
+              <w:right w:val="single" w:sz="2" w:space="0" w:color="000000"/>
+            </w:tcBorders>
+            <w:shd w:val="clear" w:color="auto" w:fill="EEEEEE"/>
+            <w:tcMar>
+              <w:top w:w="80" w:type="dxa"/>
+              <w:left w:w="80" w:type="dxa"/>
+              <w:bottom w:w="80" w:type="dxa"/>
+              <w:right w:w="80" w:type="dxa"/>
+            </w:tcMar>
+          </w:tcPr>
+          <w:p>
+            <w:hyperlink r:id="rId18" w:anchor="L138-L141" w:history="1">
+              <w:r>
+                <w:rPr>
+                  <w:rStyle w:val="Hyperlink"/>
+                </w:rPr>
+                <w:t>https://github.com/rsgc-logush-o/Football-Match-Predictor/blob/ef82ccdb19acaf8140cc57d4cbea60a4268d161a/Football%20Match%20Predictor/ViewController.swift#L138-L141</w:t>
+              </w:r>
+            </w:hyperlink>
+          </w:p>
+          <w:p/>
+          <w:p>
+            <w:r>
+              <w:lastRenderedPageBreak/>
+              <w:t xml:space="preserve">This is when I am storing data to the dictionary of teams. I am first making a structure to temporarily hold the data that I will then store to the dictionary. </w:t>
             </w:r>
           </w:p>
         </w:tc>
@@ -1993,7 +2135,31 @@
               <w:right w:w="80" w:type="dxa"/>
             </w:tcMar>
           </w:tcPr>
+          <w:p>
+            <w:hyperlink r:id="rId19" w:anchor="L316-L331" w:history="1">
+              <w:r>
+                <w:rPr>
+                  <w:rStyle w:val="Hyperlink"/>
+                </w:rPr>
+                <w:t>https://github.com/rsgc-logush-o/Football-Match-Predictor/blob/c9db7d4cc2e50d1575e711fea354b88dbc383f7f/Football%20Match%20Predictor/ViewController.swift#L316-L331</w:t>
+              </w:r>
+            </w:hyperlink>
+          </w:p>
           <w:p/>
+          <w:p>
+            <w:r>
+              <w:t xml:space="preserve">This function </w:t>
+            </w:r>
+            <w:r>
+              <w:t>takes the two teams that the user wants to match against each other. I had difficulty with my user interface so the user needs to ent</w:t>
+            </w:r>
+            <w:r>
+              <w:t>er the names in code. It does t</w:t>
+            </w:r>
+            <w:r>
+              <w:t>ake their input, process the data and compare it, then output the result.</w:t>
+            </w:r>
+          </w:p>
         </w:tc>
       </w:tr>
       <w:tr>
@@ -2020,7 +2186,22 @@
               <w:right w:w="80" w:type="dxa"/>
             </w:tcMar>
           </w:tcPr>
+          <w:p>
+            <w:hyperlink r:id="rId20" w:anchor="L277-L313" w:history="1">
+              <w:r>
+                <w:rPr>
+                  <w:rStyle w:val="Hyperlink"/>
+                </w:rPr>
+                <w:t>https://github.com/rsgc-logush-o/Football-Match-Predictor/blob/c9db7d4cc2e50d1575e711fea354b88dbc383f7f/Football%20Match%20Predictor/ViewController.swift#L277-L313</w:t>
+              </w:r>
+            </w:hyperlink>
+          </w:p>
           <w:p/>
+          <w:p>
+            <w:r>
+              <w:t>This is where most of the processing is done for the program. It is done before the user input because all of the team’s stats are already determined when the data is collected. This function is what determines the most important statistc for each team, the average margin that the team outperforms their opponents averages.</w:t>
+            </w:r>
+          </w:p>
         </w:tc>
       </w:tr>
     </w:tbl>
@@ -2170,6 +2351,7 @@
           <w:sz w:val="20"/>
           <w:szCs w:val="20"/>
         </w:rPr>
+        <w:lastRenderedPageBreak/>
         <w:t>A2.2</w:t>
       </w:r>
       <w:r>
@@ -2272,7 +2454,7 @@
             </w:tcMar>
           </w:tcPr>
           <w:p>
-            <w:hyperlink r:id="rId15" w:history="1">
+            <w:hyperlink r:id="rId21" w:anchor="L91-L102" w:history="1">
               <w:r>
                 <w:rPr>
                   <w:rStyle w:val="Hyperlink"/>
@@ -2313,7 +2495,7 @@
             </w:tcMar>
           </w:tcPr>
           <w:p>
-            <w:hyperlink r:id="rId16" w:history="1">
+            <w:hyperlink r:id="rId22" w:anchor="L126-L163" w:history="1">
               <w:r>
                 <w:rPr>
                   <w:rStyle w:val="Hyperlink"/>
@@ -2579,19 +2761,22 @@
             </w:tcMar>
           </w:tcPr>
           <w:p>
-            <w:hyperlink r:id="rId17" w:anchor="diff-c4701aa841915a28932b648e506afc6aR96" w:history="1">
+            <w:hyperlink r:id="rId23" w:anchor="L277-L313" w:history="1">
               <w:r>
                 <w:rPr>
                   <w:rStyle w:val="Hyperlink"/>
                 </w:rPr>
-                <w:t>https://github.com/rsgc-logush-o/Football-Match-Predictor/commit/0e1cc005edff79c7ce5b3de97b30a6094ba947d8#diff-c4701aa841915a28932b648e506afc6aR96</w:t>
+                <w:t>https://github.com/rsgc-logush-o/Football-Match-Predictor/blob/c9db7d4cc2e50d1575e711fea354b88dbc383f7f/Football%20Match%20Predictor/ViewController.swift#L277-L313</w:t>
               </w:r>
             </w:hyperlink>
           </w:p>
           <w:p/>
           <w:p>
             <w:r>
-              <w:t>This is an algorithm that finds average scoring margins.</w:t>
+              <w:t xml:space="preserve">This is an algorithm that finds average scoring </w:t>
+            </w:r>
+            <w:r>
+              <w:t>and defense margins, it is the most important function in my code. It goes through all of the teams, then finds the matches they are in and determines how much they outperformed/underperformed their opponents average defense/offense.</w:t>
             </w:r>
           </w:p>
         </w:tc>
@@ -2621,7 +2806,7 @@
             </w:tcMar>
           </w:tcPr>
           <w:p>
-            <w:hyperlink r:id="rId18" w:history="1">
+            <w:hyperlink r:id="rId24" w:anchor="L126-L164" w:history="1">
               <w:r>
                 <w:rPr>
                   <w:rStyle w:val="Hyperlink"/>
@@ -2633,7 +2818,24 @@
           <w:p/>
           <w:p>
             <w:r>
+              <w:lastRenderedPageBreak/>
               <w:t>This goes through all of the JSON data and assigns the values to the needed teams in the program.</w:t>
+            </w:r>
+          </w:p>
+          <w:p/>
+          <w:p>
+            <w:hyperlink r:id="rId25" w:anchor="L280-L310" w:history="1">
+              <w:r>
+                <w:rPr>
+                  <w:rStyle w:val="Hyperlink"/>
+                </w:rPr>
+                <w:t>https://github.com/rsgc-logush-o/Football-Match-Predictor/blob/c9db7d4cc2e50d1575e711fea354b88dbc383f7f/Football%20Match%20Predictor/ViewController.swift#L280-L310</w:t>
+              </w:r>
+            </w:hyperlink>
+          </w:p>
+          <w:p>
+            <w:r>
+              <w:t>As requested this part takes goes through all of the matches and finds the data relating to the team that needs to be obtained. Then finds the average margins. This is the piece of code that I am the most proud of because it is unique and orginially was a difficult problem to tackle because the data was not presented in a fashion that fit my data structure well.</w:t>
             </w:r>
           </w:p>
         </w:tc>
@@ -2897,7 +3099,7 @@
             </w:tcMar>
           </w:tcPr>
           <w:p>
-            <w:hyperlink r:id="rId19" w:history="1">
+            <w:hyperlink r:id="rId26" w:anchor="L69-L84" w:history="1">
               <w:r>
                 <w:rPr>
                   <w:rStyle w:val="Hyperlink"/>
@@ -2939,7 +3141,7 @@
             </w:tcMar>
           </w:tcPr>
           <w:p>
-            <w:hyperlink r:id="rId20" w:history="1">
+            <w:hyperlink r:id="rId27" w:anchor="L230" w:history="1">
               <w:r>
                 <w:rPr>
                   <w:rStyle w:val="Hyperlink"/>
@@ -2959,6 +3161,48 @@
           </w:p>
         </w:tc>
       </w:tr>
+      <w:tr>
+        <w:tblPrEx>
+          <w:shd w:val="clear" w:color="auto" w:fill="auto"/>
+        </w:tblPrEx>
+        <w:trPr>
+          <w:trHeight w:val="279"/>
+        </w:trPr>
+        <w:tc>
+          <w:tcPr>
+            <w:tcW w:w="12955" w:type="dxa"/>
+            <w:tcBorders>
+              <w:top w:val="single" w:sz="2" w:space="0" w:color="000000"/>
+              <w:left w:val="single" w:sz="2" w:space="0" w:color="000000"/>
+              <w:bottom w:val="single" w:sz="2" w:space="0" w:color="000000"/>
+              <w:right w:val="single" w:sz="2" w:space="0" w:color="000000"/>
+            </w:tcBorders>
+            <w:shd w:val="clear" w:color="auto" w:fill="EEEEEE"/>
+            <w:tcMar>
+              <w:top w:w="80" w:type="dxa"/>
+              <w:left w:w="80" w:type="dxa"/>
+              <w:bottom w:w="80" w:type="dxa"/>
+              <w:right w:w="80" w:type="dxa"/>
+            </w:tcMar>
+          </w:tcPr>
+          <w:p>
+            <w:hyperlink r:id="rId28" w:anchor="L177" w:history="1">
+              <w:r>
+                <w:rPr>
+                  <w:rStyle w:val="Hyperlink"/>
+                </w:rPr>
+                <w:t>https://github.com/rsgc-logush-o/Football-Match-Predictor/blob/c9db7d4cc2e50d1575e711fea354b88dbc383f7f/Football%20Match%20Predictor/ViewController.swift#L177</w:t>
+              </w:r>
+            </w:hyperlink>
+          </w:p>
+          <w:p/>
+          <w:p>
+            <w:r>
+              <w:t>This subprogram is a part of the URL class. It adds the API key value to the instance of the URL class I am using. I needed this because the API I was accessing needed a key to access it.</w:t>
+            </w:r>
+          </w:p>
+        </w:tc>
+      </w:tr>
     </w:tbl>
     <w:p>
       <w:pPr>
@@ -3102,7 +3346,6 @@
           <w:sz w:val="20"/>
           <w:szCs w:val="20"/>
         </w:rPr>
-        <w:lastRenderedPageBreak/>
         <w:t>A3.2</w:t>
       </w:r>
       <w:r>
@@ -3208,7 +3451,7 @@
             </w:tcMar>
           </w:tcPr>
           <w:p>
-            <w:hyperlink r:id="rId21" w:history="1">
+            <w:hyperlink r:id="rId29" w:anchor="L118-L171" w:history="1">
               <w:r>
                 <w:rPr>
                   <w:rStyle w:val="Hyperlink"/>
@@ -3250,7 +3493,7 @@
             </w:tcMar>
           </w:tcPr>
           <w:p>
-            <w:hyperlink r:id="rId22" w:history="1">
+            <w:hyperlink r:id="rId30" w:anchor="L105-L116" w:history="1">
               <w:r>
                 <w:rPr>
                   <w:rStyle w:val="Hyperlink"/>
@@ -3267,6 +3510,51 @@
           </w:p>
         </w:tc>
       </w:tr>
+      <w:tr>
+        <w:tblPrEx>
+          <w:shd w:val="clear" w:color="auto" w:fill="auto"/>
+        </w:tblPrEx>
+        <w:trPr>
+          <w:trHeight w:val="279"/>
+        </w:trPr>
+        <w:tc>
+          <w:tcPr>
+            <w:tcW w:w="12955" w:type="dxa"/>
+            <w:tcBorders>
+              <w:top w:val="single" w:sz="2" w:space="0" w:color="000000"/>
+              <w:left w:val="single" w:sz="2" w:space="0" w:color="000000"/>
+              <w:bottom w:val="single" w:sz="2" w:space="0" w:color="000000"/>
+              <w:right w:val="single" w:sz="2" w:space="0" w:color="000000"/>
+            </w:tcBorders>
+            <w:shd w:val="clear" w:color="auto" w:fill="EEEEEE"/>
+            <w:tcMar>
+              <w:top w:w="80" w:type="dxa"/>
+              <w:left w:w="80" w:type="dxa"/>
+              <w:bottom w:w="80" w:type="dxa"/>
+              <w:right w:w="80" w:type="dxa"/>
+            </w:tcMar>
+          </w:tcPr>
+          <w:p>
+            <w:hyperlink r:id="rId31" w:anchor="L277-L313" w:history="1">
+              <w:r>
+                <w:rPr>
+                  <w:rStyle w:val="Hyperlink"/>
+                </w:rPr>
+                <w:t>https://github.com/rsgc-logush-o/Football-Match-Predictor/blob/c9db7d4cc2e50d1575e711fea354b88dbc383f7f/Football%20Match%20Predictor/ViewController.swift#L277-L313</w:t>
+              </w:r>
+            </w:hyperlink>
+          </w:p>
+          <w:p/>
+          <w:p>
+            <w:r>
+              <w:t xml:space="preserve">This function that I wrote iterates through all of the matches in the season and finds which ones the team of interest has played in, then obtains the </w:t>
+            </w:r>
+            <w:r>
+              <w:t>other teams averages, and then compares the scores to see how the over/underperformed their averages. This is the largest chunk of statistical analysis code.</w:t>
+            </w:r>
+          </w:p>
+        </w:tc>
+      </w:tr>
     </w:tbl>
     <w:p>
       <w:pPr>
@@ -3449,6 +3737,422 @@
           <w:szCs w:val="20"/>
         </w:rPr>
         <w:t xml:space="preserve"> demonstrate the ability to identify and correct syntax, logic, and run-time errors in computer programs;</w:t>
+      </w:r>
+    </w:p>
+    <w:p>
+      <w:pPr>
+        <w:pStyle w:val="Body"/>
+        <w:rPr>
+          <w:sz w:val="20"/>
+          <w:szCs w:val="20"/>
+        </w:rPr>
+      </w:pPr>
+    </w:p>
+    <w:tbl>
+      <w:tblPr>
+        <w:tblW w:w="12955" w:type="dxa"/>
+        <w:tblInd w:w="108" w:type="dxa"/>
+        <w:tblBorders>
+          <w:top w:val="single" w:sz="2" w:space="0" w:color="000000"/>
+          <w:left w:val="single" w:sz="2" w:space="0" w:color="000000"/>
+          <w:bottom w:val="single" w:sz="2" w:space="0" w:color="000000"/>
+          <w:right w:val="single" w:sz="2" w:space="0" w:color="000000"/>
+          <w:insideH w:val="single" w:sz="2" w:space="0" w:color="000000"/>
+          <w:insideV w:val="single" w:sz="2" w:space="0" w:color="000000"/>
+        </w:tblBorders>
+        <w:shd w:val="clear" w:color="auto" w:fill="BDC0BF"/>
+        <w:tblLayout w:type="fixed"/>
+        <w:tblLook w:val="04A0" w:firstRow="1" w:lastRow="0" w:firstColumn="1" w:lastColumn="0" w:noHBand="0" w:noVBand="1"/>
+      </w:tblPr>
+      <w:tblGrid>
+        <w:gridCol w:w="12955"/>
+      </w:tblGrid>
+      <w:tr>
+        <w:trPr>
+          <w:trHeight w:val="419"/>
+          <w:tblHeader/>
+        </w:trPr>
+        <w:tc>
+          <w:tcPr>
+            <w:tcW w:w="12955" w:type="dxa"/>
+            <w:tcBorders>
+              <w:top w:val="single" w:sz="2" w:space="0" w:color="000000"/>
+              <w:left w:val="single" w:sz="2" w:space="0" w:color="000000"/>
+              <w:bottom w:val="single" w:sz="4" w:space="0" w:color="000000"/>
+              <w:right w:val="single" w:sz="2" w:space="0" w:color="000000"/>
+            </w:tcBorders>
+            <w:shd w:val="clear" w:color="auto" w:fill="BDC0BF"/>
+            <w:tcMar>
+              <w:top w:w="80" w:type="dxa"/>
+              <w:left w:w="80" w:type="dxa"/>
+              <w:bottom w:w="80" w:type="dxa"/>
+              <w:right w:w="80" w:type="dxa"/>
+            </w:tcMar>
+          </w:tcPr>
+          <w:p>
+            <w:pPr>
+              <w:pStyle w:val="TableStyle1"/>
+            </w:pPr>
+            <w:r>
+              <w:t>Evidence:</w:t>
+            </w:r>
+            <w:r>
+              <w:rPr>
+                <w:b w:val="0"/>
+                <w:bCs w:val="0"/>
+              </w:rPr>
+              <w:t xml:space="preserve"> provide link(s) where possible, optionally provide brief explanatory text, add rows as needed</w:t>
+            </w:r>
+          </w:p>
+        </w:tc>
+      </w:tr>
+      <w:tr>
+        <w:tblPrEx>
+          <w:shd w:val="clear" w:color="auto" w:fill="auto"/>
+        </w:tblPrEx>
+        <w:trPr>
+          <w:trHeight w:val="279"/>
+        </w:trPr>
+        <w:tc>
+          <w:tcPr>
+            <w:tcW w:w="12955" w:type="dxa"/>
+            <w:tcBorders>
+              <w:top w:val="single" w:sz="4" w:space="0" w:color="000000"/>
+              <w:left w:val="single" w:sz="2" w:space="0" w:color="000000"/>
+              <w:bottom w:val="single" w:sz="2" w:space="0" w:color="000000"/>
+              <w:right w:val="single" w:sz="2" w:space="0" w:color="000000"/>
+            </w:tcBorders>
+            <w:shd w:val="clear" w:color="auto" w:fill="auto"/>
+            <w:tcMar>
+              <w:top w:w="80" w:type="dxa"/>
+              <w:left w:w="80" w:type="dxa"/>
+              <w:bottom w:w="80" w:type="dxa"/>
+              <w:right w:w="80" w:type="dxa"/>
+            </w:tcMar>
+          </w:tcPr>
+          <w:p>
+            <w:r>
+              <w:t xml:space="preserve">When initializing an instance of the team structure in my code to temporarily hold JSON data that I had collected I ran into a syntax error. </w:t>
+            </w:r>
+            <w:r>
+              <w:t>This turned out to be because I did not format the initialization correctly.</w:t>
+            </w:r>
+          </w:p>
+          <w:p/>
+          <w:p>
+            <w:hyperlink r:id="rId32" w:anchor="L129" w:history="1">
+              <w:r>
+                <w:rPr>
+                  <w:rStyle w:val="Hyperlink"/>
+                </w:rPr>
+                <w:t>https://github.com/rsgc-logush-o/Football-Match-Predictor/blob/04db295798c299ee53009749fc7757049adafbce/Football%20Match%20Predictor/ViewController.swift#L129</w:t>
+              </w:r>
+            </w:hyperlink>
+          </w:p>
+          <w:p/>
+          <w:p>
+            <w:r>
+              <w:t>This is the line of code that was not working after I had fixed it, here is a picture of before and after.</w:t>
+            </w:r>
+          </w:p>
+          <w:p>
+            <w:r>
+              <w:rPr>
+                <w:noProof/>
+              </w:rPr>
+              <w:drawing>
+                <wp:inline distT="0" distB="0" distL="0" distR="0" wp14:anchorId="41521BF0" wp14:editId="16AAE7B6">
+                  <wp:extent cx="8116570" cy="485140"/>
+                  <wp:effectExtent l="0" t="0" r="11430" b="0"/>
+                  <wp:docPr id="5" name="Picture 5" descr="../../Desktop/Screen%20Shot%202017-05-18%20at%201.38.49%20PM.pn"/>
+                  <wp:cNvGraphicFramePr>
+                    <a:graphicFrameLocks xmlns:a="http://schemas.openxmlformats.org/drawingml/2006/main" noChangeAspect="1"/>
+                  </wp:cNvGraphicFramePr>
+                  <a:graphic xmlns:a="http://schemas.openxmlformats.org/drawingml/2006/main">
+                    <a:graphicData uri="http://schemas.openxmlformats.org/drawingml/2006/picture">
+                      <pic:pic xmlns:pic="http://schemas.openxmlformats.org/drawingml/2006/picture">
+                        <pic:nvPicPr>
+                          <pic:cNvPr id="0" name="Picture 3" descr="../../Desktop/Screen%20Shot%202017-05-18%20at%201.38.49%20PM.pn"/>
+                          <pic:cNvPicPr>
+                            <a:picLocks noChangeAspect="1" noChangeArrowheads="1"/>
+                          </pic:cNvPicPr>
+                        </pic:nvPicPr>
+                        <pic:blipFill>
+                          <a:blip r:embed="rId33">
+                            <a:extLst>
+                              <a:ext uri="{28A0092B-C50C-407E-A947-70E740481C1C}">
+                                <a14:useLocalDpi xmlns:a14="http://schemas.microsoft.com/office/drawing/2010/main" val="0"/>
+                              </a:ext>
+                            </a:extLst>
+                          </a:blip>
+                          <a:srcRect/>
+                          <a:stretch>
+                            <a:fillRect/>
+                          </a:stretch>
+                        </pic:blipFill>
+                        <pic:spPr bwMode="auto">
+                          <a:xfrm>
+                            <a:off x="0" y="0"/>
+                            <a:ext cx="8116570" cy="485140"/>
+                          </a:xfrm>
+                          <a:prstGeom prst="rect">
+                            <a:avLst/>
+                          </a:prstGeom>
+                          <a:noFill/>
+                          <a:ln>
+                            <a:noFill/>
+                          </a:ln>
+                        </pic:spPr>
+                      </pic:pic>
+                    </a:graphicData>
+                  </a:graphic>
+                </wp:inline>
+              </w:drawing>
+            </w:r>
+          </w:p>
+          <w:p>
+            <w:r>
+              <w:t xml:space="preserve"> </w:t>
+            </w:r>
+          </w:p>
+          <w:p>
+            <w:r>
+              <w:rPr>
+                <w:noProof/>
+              </w:rPr>
+              <w:drawing>
+                <wp:inline distT="0" distB="0" distL="0" distR="0" wp14:anchorId="7419384B" wp14:editId="203C2AE8">
+                  <wp:extent cx="7393940" cy="1083945"/>
+                  <wp:effectExtent l="0" t="0" r="0" b="8255"/>
+                  <wp:docPr id="3" name="Picture 3" descr="../../Desktop/Screen%20Shot%202017-05-18%20at%201.36.31%20PM.pn"/>
+                  <wp:cNvGraphicFramePr>
+                    <a:graphicFrameLocks xmlns:a="http://schemas.openxmlformats.org/drawingml/2006/main" noChangeAspect="1"/>
+                  </wp:cNvGraphicFramePr>
+                  <a:graphic xmlns:a="http://schemas.openxmlformats.org/drawingml/2006/main">
+                    <a:graphicData uri="http://schemas.openxmlformats.org/drawingml/2006/picture">
+                      <pic:pic xmlns:pic="http://schemas.openxmlformats.org/drawingml/2006/picture">
+                        <pic:nvPicPr>
+                          <pic:cNvPr id="0" name="Picture 1" descr="../../Desktop/Screen%20Shot%202017-05-18%20at%201.36.31%20PM.pn"/>
+                          <pic:cNvPicPr>
+                            <a:picLocks noChangeAspect="1" noChangeArrowheads="1"/>
+                          </pic:cNvPicPr>
+                        </pic:nvPicPr>
+                        <pic:blipFill>
+                          <a:blip r:embed="rId34">
+                            <a:extLst>
+                              <a:ext uri="{28A0092B-C50C-407E-A947-70E740481C1C}">
+                                <a14:useLocalDpi xmlns:a14="http://schemas.microsoft.com/office/drawing/2010/main" val="0"/>
+                              </a:ext>
+                            </a:extLst>
+                          </a:blip>
+                          <a:srcRect/>
+                          <a:stretch>
+                            <a:fillRect/>
+                          </a:stretch>
+                        </pic:blipFill>
+                        <pic:spPr bwMode="auto">
+                          <a:xfrm>
+                            <a:off x="0" y="0"/>
+                            <a:ext cx="7393940" cy="1083945"/>
+                          </a:xfrm>
+                          <a:prstGeom prst="rect">
+                            <a:avLst/>
+                          </a:prstGeom>
+                          <a:noFill/>
+                          <a:ln>
+                            <a:noFill/>
+                          </a:ln>
+                        </pic:spPr>
+                      </pic:pic>
+                    </a:graphicData>
+                  </a:graphic>
+                </wp:inline>
+              </w:drawing>
+            </w:r>
+          </w:p>
+        </w:tc>
+      </w:tr>
+      <w:tr>
+        <w:tblPrEx>
+          <w:shd w:val="clear" w:color="auto" w:fill="auto"/>
+        </w:tblPrEx>
+        <w:trPr>
+          <w:trHeight w:val="279"/>
+        </w:trPr>
+        <w:tc>
+          <w:tcPr>
+            <w:tcW w:w="12955" w:type="dxa"/>
+            <w:tcBorders>
+              <w:top w:val="single" w:sz="2" w:space="0" w:color="000000"/>
+              <w:left w:val="single" w:sz="2" w:space="0" w:color="000000"/>
+              <w:bottom w:val="single" w:sz="2" w:space="0" w:color="000000"/>
+              <w:right w:val="single" w:sz="2" w:space="0" w:color="000000"/>
+            </w:tcBorders>
+            <w:shd w:val="clear" w:color="auto" w:fill="EEEEEE"/>
+            <w:tcMar>
+              <w:top w:w="80" w:type="dxa"/>
+              <w:left w:w="80" w:type="dxa"/>
+              <w:bottom w:w="80" w:type="dxa"/>
+              <w:right w:w="80" w:type="dxa"/>
+            </w:tcMar>
+          </w:tcPr>
+          <w:p/>
+        </w:tc>
+      </w:tr>
+    </w:tbl>
+    <w:p>
+      <w:pPr>
+        <w:pStyle w:val="Body"/>
+        <w:rPr>
+          <w:sz w:val="20"/>
+          <w:szCs w:val="20"/>
+        </w:rPr>
+      </w:pPr>
+    </w:p>
+    <w:p>
+      <w:pPr>
+        <w:pStyle w:val="Body"/>
+        <w:rPr>
+          <w:sz w:val="20"/>
+          <w:szCs w:val="20"/>
+        </w:rPr>
+      </w:pPr>
+    </w:p>
+    <w:p>
+      <w:pPr>
+        <w:pStyle w:val="Body"/>
+        <w:rPr>
+          <w:b/>
+          <w:bCs/>
+          <w:sz w:val="20"/>
+          <w:szCs w:val="20"/>
+        </w:rPr>
+      </w:pPr>
+      <w:r>
+        <w:rPr>
+          <w:b/>
+          <w:bCs/>
+          <w:sz w:val="20"/>
+          <w:szCs w:val="20"/>
+        </w:rPr>
+        <w:t>Overall rating on this standard</w:t>
+      </w:r>
+      <w:r>
+        <w:rPr>
+          <w:sz w:val="20"/>
+          <w:szCs w:val="20"/>
+        </w:rPr>
+        <w:t xml:space="preserve">: </w:t>
+      </w:r>
+      <w:r>
+        <w:rPr>
+          <w:rFonts w:ascii="Arial Unicode MS" w:hAnsi="Arial Unicode MS"/>
+          <w:sz w:val="20"/>
+          <w:szCs w:val="20"/>
+        </w:rPr>
+        <w:t>✩</w:t>
+      </w:r>
+      <w:r>
+        <w:rPr>
+          <w:sz w:val="20"/>
+          <w:szCs w:val="20"/>
+        </w:rPr>
+        <w:t xml:space="preserve"> </w:t>
+      </w:r>
+      <w:r>
+        <w:rPr>
+          <w:rFonts w:ascii="Arial Unicode MS" w:hAnsi="Arial Unicode MS"/>
+          <w:sz w:val="20"/>
+          <w:szCs w:val="20"/>
+        </w:rPr>
+        <w:t>✩</w:t>
+      </w:r>
+      <w:r>
+        <w:rPr>
+          <w:sz w:val="20"/>
+          <w:szCs w:val="20"/>
+        </w:rPr>
+        <w:t xml:space="preserve"> </w:t>
+      </w:r>
+      <w:r>
+        <w:rPr>
+          <w:rFonts w:ascii="Arial Unicode MS" w:hAnsi="Arial Unicode MS"/>
+          <w:sz w:val="20"/>
+          <w:szCs w:val="20"/>
+        </w:rPr>
+        <w:t>✩</w:t>
+      </w:r>
+      <w:r>
+        <w:rPr>
+          <w:sz w:val="20"/>
+          <w:szCs w:val="20"/>
+        </w:rPr>
+        <w:t xml:space="preserve"> </w:t>
+      </w:r>
+      <w:r>
+        <w:rPr>
+          <w:rFonts w:ascii="Arial Unicode MS" w:hAnsi="Arial Unicode MS"/>
+          <w:sz w:val="20"/>
+          <w:szCs w:val="20"/>
+        </w:rPr>
+        <w:t>✩</w:t>
+      </w:r>
+      <w:r>
+        <w:rPr>
+          <w:sz w:val="20"/>
+          <w:szCs w:val="20"/>
+        </w:rPr>
+        <w:t xml:space="preserve"> </w:t>
+      </w:r>
+      <w:r>
+        <w:rPr>
+          <w:rFonts w:ascii="Arial Unicode MS" w:hAnsi="Arial Unicode MS"/>
+          <w:sz w:val="20"/>
+          <w:szCs w:val="20"/>
+        </w:rPr>
+        <w:t>✩</w:t>
+      </w:r>
+    </w:p>
+    <w:p>
+      <w:pPr>
+        <w:pStyle w:val="Body"/>
+        <w:rPr>
+          <w:sz w:val="20"/>
+          <w:szCs w:val="20"/>
+        </w:rPr>
+      </w:pPr>
+    </w:p>
+    <w:p>
+      <w:pPr>
+        <w:pStyle w:val="Body"/>
+        <w:rPr>
+          <w:sz w:val="20"/>
+          <w:szCs w:val="20"/>
+        </w:rPr>
+      </w:pPr>
+      <w:r>
+        <w:rPr>
+          <w:b/>
+          <w:bCs/>
+          <w:sz w:val="20"/>
+          <w:szCs w:val="20"/>
+        </w:rPr>
+        <w:t>A4.2</w:t>
+      </w:r>
+      <w:r>
+        <w:rPr>
+          <w:sz w:val="20"/>
+          <w:szCs w:val="20"/>
+        </w:rPr>
+        <w:t xml:space="preserve"> use workplace and professional conventions (e.g., naming, indenting, commenting) correctly to write programs and internal documentation; </w:t>
+      </w:r>
+      <w:r>
+        <w:rPr>
+          <w:sz w:val="20"/>
+          <w:szCs w:val="20"/>
+        </w:rPr>
+        <w:br/>
+        <w:t xml:space="preserve">        (also includes use of source control)</w:t>
       </w:r>
     </w:p>
     <w:p>
@@ -3506,6 +4210,7 @@
               <w:pStyle w:val="TableStyle1"/>
             </w:pPr>
             <w:r>
+              <w:lastRenderedPageBreak/>
               <w:t>Evidence:</w:t>
             </w:r>
             <w:r>
@@ -3542,7 +4247,25 @@
               <w:right w:w="80" w:type="dxa"/>
             </w:tcMar>
           </w:tcPr>
+          <w:p>
+            <w:hyperlink r:id="rId35" w:anchor="L8-L272" w:history="1">
+              <w:r>
+                <w:rPr>
+                  <w:rStyle w:val="Hyperlink"/>
+                </w:rPr>
+                <w:t>https://github.com/rsgc-logush-o/Football-Match-Predictor/blob/8f2c9c9fe3ea622ae2e5efc8835434ed51ee64da/Football%20Match%20Predictor/JSON.playground/Contents.swift#L8-L272</w:t>
+              </w:r>
+            </w:hyperlink>
+          </w:p>
           <w:p/>
+          <w:p>
+            <w:r>
+              <w:t xml:space="preserve">This </w:t>
+            </w:r>
+            <w:r>
+              <w:t>is an example of my code being well documented and using proper naming conventions with camel casing.</w:t>
+            </w:r>
+          </w:p>
         </w:tc>
       </w:tr>
       <w:tr>
@@ -3710,22 +4433,14 @@
           <w:sz w:val="20"/>
           <w:szCs w:val="20"/>
         </w:rPr>
-        <w:t>A4.2</w:t>
-      </w:r>
-      <w:r>
-        <w:rPr>
-          <w:sz w:val="20"/>
-          <w:szCs w:val="20"/>
-        </w:rPr>
-        <w:t xml:space="preserve"> use workplace and professional conventions (e.g., naming, indenting, commenting) correctly to write programs and internal documentation; </w:t>
-      </w:r>
-      <w:r>
-        <w:rPr>
-          <w:sz w:val="20"/>
-          <w:szCs w:val="20"/>
-        </w:rPr>
-        <w:br/>
-        <w:t xml:space="preserve">        (also includes use of source control)</w:t>
+        <w:t>A4.3</w:t>
+      </w:r>
+      <w:r>
+        <w:rPr>
+          <w:sz w:val="20"/>
+          <w:szCs w:val="20"/>
+        </w:rPr>
+        <w:t xml:space="preserve"> demonstrate the ability to interpret error messages displayed by programming tools (e.g., compiler, debugging tool), at different times during the software development process (e.g., writing, compilation, testing);</w:t>
       </w:r>
     </w:p>
     <w:p>
@@ -3820,22 +4535,121 @@
             </w:tcMar>
           </w:tcPr>
           <w:p>
-            <w:hyperlink r:id="rId23" w:history="1">
-              <w:r>
-                <w:rPr>
-                  <w:rStyle w:val="Hyperlink"/>
-                </w:rPr>
-                <w:t>https://github.com/rsgc-logush-o/Football-Match-Predictor/blob/8f2c9c9fe3ea622ae2e5efc8835434ed51ee64da/Football%20Match%20Predictor/JSON.playground/Contents.swift#L8-L272</w:t>
-              </w:r>
-            </w:hyperlink>
+            <w:r>
+              <w:rPr>
+                <w:noProof/>
+              </w:rPr>
+              <w:drawing>
+                <wp:inline distT="0" distB="0" distL="0" distR="0" wp14:anchorId="6C4E4095" wp14:editId="67861D40">
+                  <wp:extent cx="6209030" cy="1625600"/>
+                  <wp:effectExtent l="0" t="0" r="0" b="0"/>
+                  <wp:docPr id="1" name="Picture 1" descr="../../Desktop/Screen%20Shot%202017-04-24%20at%208.53.01%20PM.pn"/>
+                  <wp:cNvGraphicFramePr>
+                    <a:graphicFrameLocks xmlns:a="http://schemas.openxmlformats.org/drawingml/2006/main" noChangeAspect="1"/>
+                  </wp:cNvGraphicFramePr>
+                  <a:graphic xmlns:a="http://schemas.openxmlformats.org/drawingml/2006/main">
+                    <a:graphicData uri="http://schemas.openxmlformats.org/drawingml/2006/picture">
+                      <pic:pic xmlns:pic="http://schemas.openxmlformats.org/drawingml/2006/picture">
+                        <pic:nvPicPr>
+                          <pic:cNvPr id="0" name="Picture 1" descr="../../Desktop/Screen%20Shot%202017-04-24%20at%208.53.01%20PM.pn"/>
+                          <pic:cNvPicPr>
+                            <a:picLocks noChangeAspect="1" noChangeArrowheads="1"/>
+                          </pic:cNvPicPr>
+                        </pic:nvPicPr>
+                        <pic:blipFill>
+                          <a:blip r:embed="rId36">
+                            <a:extLst>
+                              <a:ext uri="{28A0092B-C50C-407E-A947-70E740481C1C}">
+                                <a14:useLocalDpi xmlns:a14="http://schemas.microsoft.com/office/drawing/2010/main" val="0"/>
+                              </a:ext>
+                            </a:extLst>
+                          </a:blip>
+                          <a:srcRect/>
+                          <a:stretch>
+                            <a:fillRect/>
+                          </a:stretch>
+                        </pic:blipFill>
+                        <pic:spPr bwMode="auto">
+                          <a:xfrm>
+                            <a:off x="0" y="0"/>
+                            <a:ext cx="6209030" cy="1625600"/>
+                          </a:xfrm>
+                          <a:prstGeom prst="rect">
+                            <a:avLst/>
+                          </a:prstGeom>
+                          <a:noFill/>
+                          <a:ln>
+                            <a:noFill/>
+                          </a:ln>
+                        </pic:spPr>
+                      </pic:pic>
+                    </a:graphicData>
+                  </a:graphic>
+                </wp:inline>
+              </w:drawing>
+            </w:r>
           </w:p>
           <w:p/>
           <w:p>
             <w:r>
-              <w:t xml:space="preserve">This </w:t>
-            </w:r>
-            <w:r>
-              <w:t>is an example of my code being well documented and using proper naming conventions with camel casing.</w:t>
+              <w:t>Here I was using a let statement to define urlRequest because before I did not need to edit the value. This is because I needed to add an api key to the request. It gave me an error because it since I needed to edit it I needed to declare it as a variable not a constant. I did that and the problem was solved.</w:t>
+            </w:r>
+          </w:p>
+          <w:p/>
+          <w:p>
+            <w:r>
+              <w:rPr>
+                <w:noProof/>
+              </w:rPr>
+              <w:lastRenderedPageBreak/>
+              <w:drawing>
+                <wp:inline distT="0" distB="0" distL="0" distR="0" wp14:anchorId="15040779" wp14:editId="0FB2C261">
+                  <wp:extent cx="6660515" cy="970915"/>
+                  <wp:effectExtent l="0" t="0" r="0" b="0"/>
+                  <wp:docPr id="2" name="Picture 2" descr="../../Desktop/Screen%20Shot%202017-04-24%20at%208.53.30%20PM.pn"/>
+                  <wp:cNvGraphicFramePr>
+                    <a:graphicFrameLocks xmlns:a="http://schemas.openxmlformats.org/drawingml/2006/main" noChangeAspect="1"/>
+                  </wp:cNvGraphicFramePr>
+                  <a:graphic xmlns:a="http://schemas.openxmlformats.org/drawingml/2006/main">
+                    <a:graphicData uri="http://schemas.openxmlformats.org/drawingml/2006/picture">
+                      <pic:pic xmlns:pic="http://schemas.openxmlformats.org/drawingml/2006/picture">
+                        <pic:nvPicPr>
+                          <pic:cNvPr id="0" name="Picture 2" descr="../../Desktop/Screen%20Shot%202017-04-24%20at%208.53.30%20PM.pn"/>
+                          <pic:cNvPicPr>
+                            <a:picLocks noChangeAspect="1" noChangeArrowheads="1"/>
+                          </pic:cNvPicPr>
+                        </pic:nvPicPr>
+                        <pic:blipFill>
+                          <a:blip r:embed="rId37">
+                            <a:extLst>
+                              <a:ext uri="{28A0092B-C50C-407E-A947-70E740481C1C}">
+                                <a14:useLocalDpi xmlns:a14="http://schemas.microsoft.com/office/drawing/2010/main" val="0"/>
+                              </a:ext>
+                            </a:extLst>
+                          </a:blip>
+                          <a:srcRect/>
+                          <a:stretch>
+                            <a:fillRect/>
+                          </a:stretch>
+                        </pic:blipFill>
+                        <pic:spPr bwMode="auto">
+                          <a:xfrm>
+                            <a:off x="0" y="0"/>
+                            <a:ext cx="6660515" cy="970915"/>
+                          </a:xfrm>
+                          <a:prstGeom prst="rect">
+                            <a:avLst/>
+                          </a:prstGeom>
+                          <a:noFill/>
+                          <a:ln>
+                            <a:noFill/>
+                          </a:ln>
+                        </pic:spPr>
+                      </pic:pic>
+                    </a:graphicData>
+                  </a:graphic>
+                </wp:inline>
+              </w:drawing>
             </w:r>
           </w:p>
         </w:tc>
@@ -3998,6 +4812,15 @@
           <w:szCs w:val="20"/>
         </w:rPr>
       </w:pPr>
+    </w:p>
+    <w:p>
+      <w:pPr>
+        <w:pStyle w:val="Body"/>
+        <w:rPr>
+          <w:sz w:val="20"/>
+          <w:szCs w:val="20"/>
+        </w:rPr>
+      </w:pPr>
       <w:r>
         <w:rPr>
           <w:b/>
@@ -4005,14 +4828,14 @@
           <w:sz w:val="20"/>
           <w:szCs w:val="20"/>
         </w:rPr>
-        <w:t>A4.3</w:t>
-      </w:r>
-      <w:r>
-        <w:rPr>
-          <w:sz w:val="20"/>
-          <w:szCs w:val="20"/>
-        </w:rPr>
-        <w:t xml:space="preserve"> demonstrate the ability to interpret error messages displayed by programming tools (e.g., compiler, debugging tool), at different times during the software development process (e.g., writing, compilation, testing);</w:t>
+        <w:t>A4.4</w:t>
+      </w:r>
+      <w:r>
+        <w:rPr>
+          <w:sz w:val="20"/>
+          <w:szCs w:val="20"/>
+        </w:rPr>
+        <w:t xml:space="preserve"> use a tracing technique to understand program flow and to identify and correct logic and run-time errors in computer programs;</w:t>
       </w:r>
     </w:p>
     <w:p>
@@ -4070,7 +4893,6 @@
               <w:pStyle w:val="TableStyle1"/>
             </w:pPr>
             <w:r>
-              <w:lastRenderedPageBreak/>
               <w:t>Evidence:</w:t>
             </w:r>
             <w:r>
@@ -4108,120 +4930,19 @@
             </w:tcMar>
           </w:tcPr>
           <w:p>
-            <w:r>
-              <w:rPr>
-                <w:noProof/>
-              </w:rPr>
-              <w:drawing>
-                <wp:inline distT="0" distB="0" distL="0" distR="0" wp14:anchorId="6C4E4095" wp14:editId="67861D40">
-                  <wp:extent cx="6209030" cy="1625600"/>
-                  <wp:effectExtent l="0" t="0" r="0" b="0"/>
-                  <wp:docPr id="1" name="Picture 1" descr="../../Desktop/Screen%20Shot%202017-04-24%20at%208.53.01%20PM.pn"/>
-                  <wp:cNvGraphicFramePr>
-                    <a:graphicFrameLocks xmlns:a="http://schemas.openxmlformats.org/drawingml/2006/main" noChangeAspect="1"/>
-                  </wp:cNvGraphicFramePr>
-                  <a:graphic xmlns:a="http://schemas.openxmlformats.org/drawingml/2006/main">
-                    <a:graphicData uri="http://schemas.openxmlformats.org/drawingml/2006/picture">
-                      <pic:pic xmlns:pic="http://schemas.openxmlformats.org/drawingml/2006/picture">
-                        <pic:nvPicPr>
-                          <pic:cNvPr id="0" name="Picture 1" descr="../../Desktop/Screen%20Shot%202017-04-24%20at%208.53.01%20PM.pn"/>
-                          <pic:cNvPicPr>
-                            <a:picLocks noChangeAspect="1" noChangeArrowheads="1"/>
-                          </pic:cNvPicPr>
-                        </pic:nvPicPr>
-                        <pic:blipFill>
-                          <a:blip r:embed="rId24">
-                            <a:extLst>
-                              <a:ext uri="{28A0092B-C50C-407E-A947-70E740481C1C}">
-                                <a14:useLocalDpi xmlns:a14="http://schemas.microsoft.com/office/drawing/2010/main" val="0"/>
-                              </a:ext>
-                            </a:extLst>
-                          </a:blip>
-                          <a:srcRect/>
-                          <a:stretch>
-                            <a:fillRect/>
-                          </a:stretch>
-                        </pic:blipFill>
-                        <pic:spPr bwMode="auto">
-                          <a:xfrm>
-                            <a:off x="0" y="0"/>
-                            <a:ext cx="6209030" cy="1625600"/>
-                          </a:xfrm>
-                          <a:prstGeom prst="rect">
-                            <a:avLst/>
-                          </a:prstGeom>
-                          <a:noFill/>
-                          <a:ln>
-                            <a:noFill/>
-                          </a:ln>
-                        </pic:spPr>
-                      </pic:pic>
-                    </a:graphicData>
-                  </a:graphic>
-                </wp:inline>
-              </w:drawing>
-            </w:r>
+            <w:hyperlink r:id="rId38" w:history="1">
+              <w:r>
+                <w:rPr>
+                  <w:rStyle w:val="Hyperlink"/>
+                </w:rPr>
+                <w:t>https://github.com/rsgc-logush-o/Football-Match-Predictor/blob/04db295798c299ee53009749fc7757049adafbce/Football%20Match%20Predictor/Info.plist</w:t>
+              </w:r>
+            </w:hyperlink>
           </w:p>
           <w:p/>
           <w:p>
             <w:r>
-              <w:t>Here I was using a let statement to define urlRequest because before I did not need to edit the value. This is because I needed to add an api key to the request. It gave me an error because it since I needed to edit it I needed to declare it as a variable not a constant. I did that and the problem was solved.</w:t>
-            </w:r>
-          </w:p>
-          <w:p/>
-          <w:p>
-            <w:r>
-              <w:rPr>
-                <w:noProof/>
-              </w:rPr>
-              <w:drawing>
-                <wp:inline distT="0" distB="0" distL="0" distR="0" wp14:anchorId="15040779" wp14:editId="0FB2C261">
-                  <wp:extent cx="6660515" cy="970915"/>
-                  <wp:effectExtent l="0" t="0" r="0" b="0"/>
-                  <wp:docPr id="2" name="Picture 2" descr="../../Desktop/Screen%20Shot%202017-04-24%20at%208.53.30%20PM.pn"/>
-                  <wp:cNvGraphicFramePr>
-                    <a:graphicFrameLocks xmlns:a="http://schemas.openxmlformats.org/drawingml/2006/main" noChangeAspect="1"/>
-                  </wp:cNvGraphicFramePr>
-                  <a:graphic xmlns:a="http://schemas.openxmlformats.org/drawingml/2006/main">
-                    <a:graphicData uri="http://schemas.openxmlformats.org/drawingml/2006/picture">
-                      <pic:pic xmlns:pic="http://schemas.openxmlformats.org/drawingml/2006/picture">
-                        <pic:nvPicPr>
-                          <pic:cNvPr id="0" name="Picture 2" descr="../../Desktop/Screen%20Shot%202017-04-24%20at%208.53.30%20PM.pn"/>
-                          <pic:cNvPicPr>
-                            <a:picLocks noChangeAspect="1" noChangeArrowheads="1"/>
-                          </pic:cNvPicPr>
-                        </pic:nvPicPr>
-                        <pic:blipFill>
-                          <a:blip r:embed="rId25">
-                            <a:extLst>
-                              <a:ext uri="{28A0092B-C50C-407E-A947-70E740481C1C}">
-                                <a14:useLocalDpi xmlns:a14="http://schemas.microsoft.com/office/drawing/2010/main" val="0"/>
-                              </a:ext>
-                            </a:extLst>
-                          </a:blip>
-                          <a:srcRect/>
-                          <a:stretch>
-                            <a:fillRect/>
-                          </a:stretch>
-                        </pic:blipFill>
-                        <pic:spPr bwMode="auto">
-                          <a:xfrm>
-                            <a:off x="0" y="0"/>
-                            <a:ext cx="6660515" cy="970915"/>
-                          </a:xfrm>
-                          <a:prstGeom prst="rect">
-                            <a:avLst/>
-                          </a:prstGeom>
-                          <a:noFill/>
-                          <a:ln>
-                            <a:noFill/>
-                          </a:ln>
-                        </pic:spPr>
-                      </pic:pic>
-                    </a:graphicData>
-                  </a:graphic>
-                </wp:inline>
-              </w:drawing>
+              <w:t>This is where I needed to add a permission to get my api access working. The issue was my permissions were not allowing access to the link. I fixed this by finding the error my code provided using the swift debugging tool. The link provided is the permissions page that I needed to edit.</w:t>
             </w:r>
           </w:p>
         </w:tc>
@@ -4400,14 +5121,14 @@
           <w:sz w:val="20"/>
           <w:szCs w:val="20"/>
         </w:rPr>
-        <w:t>A4.4</w:t>
-      </w:r>
-      <w:r>
-        <w:rPr>
-          <w:sz w:val="20"/>
-          <w:szCs w:val="20"/>
-        </w:rPr>
-        <w:t xml:space="preserve"> use a tracing technique to understand program flow and to identify and correct logic and run-time errors in computer programs;</w:t>
+        <w:t>A4.5</w:t>
+      </w:r>
+      <w:r>
+        <w:rPr>
+          <w:sz w:val="20"/>
+          <w:szCs w:val="20"/>
+        </w:rPr>
+        <w:t xml:space="preserve"> demonstrate the ability to validate a program using a full range of test cases.</w:t>
       </w:r>
     </w:p>
     <w:p>
@@ -4503,21 +5224,14 @@
             </w:tcMar>
           </w:tcPr>
           <w:p>
-            <w:hyperlink r:id="rId26" w:history="1">
-              <w:r>
-                <w:rPr>
-                  <w:rStyle w:val="Hyperlink"/>
-                </w:rPr>
-                <w:t>https://github.com/rsgc-logush-o/Football-Match-Predictor/blob/04db295798c299ee53009749fc7757049adafbce/Football%20Match%20Predictor/Info.plist</w:t>
-              </w:r>
-            </w:hyperlink>
+            <w:r>
+              <w:t>My program is able to collect all of the data however, it tries to run the team comparing function before the data collection functions have completed which I was unable to fix.</w:t>
+            </w:r>
+            <w:bookmarkStart w:id="0" w:name="_GoBack"/>
+            <w:bookmarkEnd w:id="0"/>
           </w:p>
           <w:p/>
-          <w:p>
-            <w:r>
-              <w:t>This is where I needed to add a permission to get my api access working. The issue was my permissions were not allowing access to the link. I fixed this by finding the error my code provided using the swift debugging tool. The link provided is the permissions page that I needed to edit.</w:t>
-            </w:r>
-          </w:p>
+          <w:p/>
         </w:tc>
       </w:tr>
       <w:tr>
@@ -4673,11 +5387,60 @@
     <w:p>
       <w:pPr>
         <w:pStyle w:val="Body"/>
-        <w:rPr>
-          <w:sz w:val="20"/>
-          <w:szCs w:val="20"/>
-        </w:rPr>
-      </w:pPr>
+      </w:pPr>
+    </w:p>
+    <w:p>
+      <w:pPr>
+        <w:pStyle w:val="Body"/>
+      </w:pPr>
+    </w:p>
+    <w:p>
+      <w:pPr>
+        <w:pStyle w:val="Body"/>
+      </w:pPr>
+    </w:p>
+    <w:p>
+      <w:pPr>
+        <w:pStyle w:val="Body"/>
+      </w:pPr>
+    </w:p>
+    <w:p>
+      <w:pPr>
+        <w:pStyle w:val="Body"/>
+      </w:pPr>
+    </w:p>
+    <w:p>
+      <w:pPr>
+        <w:pStyle w:val="Body"/>
+      </w:pPr>
+    </w:p>
+    <w:p>
+      <w:pPr>
+        <w:pStyle w:val="Heading3"/>
+        <w:rPr>
+          <w:sz w:val="22"/>
+          <w:szCs w:val="22"/>
+        </w:rPr>
+      </w:pPr>
+      <w:r>
+        <w:t>B1. Problem-solving Strategies</w:t>
+      </w:r>
+      <w:r>
+        <w:rPr>
+          <w:rFonts w:ascii="Arial Unicode MS" w:hAnsi="Arial Unicode MS"/>
+        </w:rPr>
+        <w:br/>
+      </w:r>
+      <w:r>
+        <w:t>U</w:t>
+      </w:r>
+      <w:r>
+        <w:rPr>
+          <w:sz w:val="22"/>
+          <w:szCs w:val="22"/>
+        </w:rPr>
+        <w:t>se a variety of problem-solving strategies to solve different types of problems independently and as part of a team;</w:t>
+      </w:r>
     </w:p>
     <w:p>
       <w:pPr>
@@ -4694,14 +5457,14 @@
           <w:sz w:val="20"/>
           <w:szCs w:val="20"/>
         </w:rPr>
-        <w:t>A4.5</w:t>
-      </w:r>
-      <w:r>
-        <w:rPr>
-          <w:sz w:val="20"/>
-          <w:szCs w:val="20"/>
-        </w:rPr>
-        <w:t xml:space="preserve"> demonstrate the ability to validate a program using a full range of test cases.</w:t>
+        <w:t>B1.1</w:t>
+      </w:r>
+      <w:r>
+        <w:rPr>
+          <w:sz w:val="20"/>
+          <w:szCs w:val="20"/>
+        </w:rPr>
+        <w:t xml:space="preserve"> use various problem-solving strategies (e.g., stepwise refinement, divide and conquer, working backwards, examples, extreme cases, tables and charts, trial and error) when solving different types of problems;</w:t>
       </w:r>
     </w:p>
     <w:p>
@@ -4795,7 +5558,34 @@
               <w:right w:w="80" w:type="dxa"/>
             </w:tcMar>
           </w:tcPr>
+          <w:p>
+            <w:hyperlink r:id="rId39" w:anchor="L113-L121" w:history="1">
+              <w:r>
+                <w:rPr>
+                  <w:rStyle w:val="Hyperlink"/>
+                </w:rPr>
+                <w:t>https://github.com/rsgc-logush-o/Football-Match-Predictor/blob/04db295798c299ee53009749fc7757049adafbce/Football%20Match%20Predictor/ViewController.swift#L113-L121</w:t>
+              </w:r>
+            </w:hyperlink>
+          </w:p>
           <w:p/>
+          <w:p>
+            <w:hyperlink r:id="rId40" w:anchor="L132-L140" w:history="1">
+              <w:r>
+                <w:rPr>
+                  <w:rStyle w:val="Hyperlink"/>
+                </w:rPr>
+                <w:t>https://github.com/rsgc-logush-o/Football-Match-Predictor/blob/8f2c9c9fe3ea622ae2e5efc8835434ed51ee64da/Football%20Match%20Predictor/JSON.playground/Contents.swift#L132-L140</w:t>
+              </w:r>
+            </w:hyperlink>
+          </w:p>
+          <w:p/>
+          <w:p>
+            <w:r>
+              <w:lastRenderedPageBreak/>
+              <w:t>Here I used the debugging tool in swift to find my error when breaking apart the data and storing it. The issue was I had used the wrong term to access data from the dictionary.</w:t>
+            </w:r>
+          </w:p>
         </w:tc>
       </w:tr>
       <w:tr>
@@ -4951,65 +5741,6 @@
     <w:p>
       <w:pPr>
         <w:pStyle w:val="Body"/>
-      </w:pPr>
-    </w:p>
-    <w:p>
-      <w:pPr>
-        <w:pStyle w:val="Body"/>
-      </w:pPr>
-    </w:p>
-    <w:p>
-      <w:pPr>
-        <w:pStyle w:val="Body"/>
-      </w:pPr>
-    </w:p>
-    <w:p>
-      <w:pPr>
-        <w:pStyle w:val="Body"/>
-      </w:pPr>
-    </w:p>
-    <w:p>
-      <w:pPr>
-        <w:pStyle w:val="Body"/>
-      </w:pPr>
-    </w:p>
-    <w:p>
-      <w:pPr>
-        <w:pStyle w:val="Body"/>
-      </w:pPr>
-    </w:p>
-    <w:p>
-      <w:pPr>
-        <w:pStyle w:val="Heading3"/>
-        <w:rPr>
-          <w:sz w:val="22"/>
-          <w:szCs w:val="22"/>
-        </w:rPr>
-      </w:pPr>
-      <w:r>
-        <w:lastRenderedPageBreak/>
-        <w:t>B1. Problem-solving Strategies</w:t>
-      </w:r>
-      <w:r>
-        <w:rPr>
-          <w:rFonts w:ascii="Arial Unicode MS" w:hAnsi="Arial Unicode MS"/>
-        </w:rPr>
-        <w:br/>
-      </w:r>
-      <w:r>
-        <w:t>U</w:t>
-      </w:r>
-      <w:r>
-        <w:rPr>
-          <w:sz w:val="22"/>
-          <w:szCs w:val="22"/>
-        </w:rPr>
-        <w:t>se a variety of problem-solving strategies to solve different types of problems independently and as part of a team;</w:t>
-      </w:r>
-    </w:p>
-    <w:p>
-      <w:pPr>
-        <w:pStyle w:val="Body"/>
         <w:rPr>
           <w:sz w:val="20"/>
           <w:szCs w:val="20"/>
@@ -5022,14 +5753,14 @@
           <w:sz w:val="20"/>
           <w:szCs w:val="20"/>
         </w:rPr>
-        <w:t>B1.1</w:t>
-      </w:r>
-      <w:r>
-        <w:rPr>
-          <w:sz w:val="20"/>
-          <w:szCs w:val="20"/>
-        </w:rPr>
-        <w:t xml:space="preserve"> use various problem-solving strategies (e.g., stepwise refinement, divide and conquer, working backwards, examples, extreme cases, tables and charts, trial and error) when solving different types of problems;</w:t>
+        <w:t>B1.2</w:t>
+      </w:r>
+      <w:r>
+        <w:rPr>
+          <w:sz w:val="20"/>
+          <w:szCs w:val="20"/>
+        </w:rPr>
+        <w:t xml:space="preserve"> demonstrate the ability to solve problems independently and as part of a team; </w:t>
       </w:r>
     </w:p>
     <w:p>
@@ -5124,19 +5855,28 @@
             </w:tcMar>
           </w:tcPr>
           <w:p>
-            <w:hyperlink r:id="rId27" w:history="1">
+            <w:hyperlink r:id="rId41" w:history="1">
               <w:r>
                 <w:rPr>
                   <w:rStyle w:val="Hyperlink"/>
                 </w:rPr>
-                <w:t>https://github.com/rsgc-logush-o/Football-Match-Predictor/blob/04db295798c299ee53009749fc7757049adafbce/Football%20Match%20Predictor/ViewController.swift#L113-L121</w:t>
+                <w:t>https://github.com/rsgc-logush-o/Football-Match-Predictor/blob/e94301698ddc5b5526d294cd628c554025965a05/Football%20Match%20Predictor/Base.lproj/Main.storyboard</w:t>
               </w:r>
             </w:hyperlink>
           </w:p>
           <w:p/>
           <w:p>
             <w:r>
-              <w:t>Here I used the debugging tool in swift to find my error when breaking apart the data and storing it. The issue was I had used the wrong term to access data from the dictionary.</w:t>
+              <w:t>An example of solving problems as a part of a team is when working on my UI. Although my UI was not completed</w:t>
+            </w:r>
+            <w:r>
+              <w:t xml:space="preserve"> in the end</w:t>
+            </w:r>
+            <w:r>
+              <w:t>, I got help with using the viewController tools from Ethan Peterson, Ethan McCaulliffe, and Spencer Canavan. Before talking to them I had a lot of difficulty</w:t>
+            </w:r>
+            <w:r>
+              <w:t xml:space="preserve"> getting my UI working and after talking to them I had something that displayed on the screen.</w:t>
             </w:r>
           </w:p>
         </w:tc>
@@ -5165,7 +5905,33 @@
               <w:right w:w="80" w:type="dxa"/>
             </w:tcMar>
           </w:tcPr>
+          <w:p>
+            <w:hyperlink r:id="rId42" w:anchor="L63-L115" w:history="1">
+              <w:r>
+                <w:rPr>
+                  <w:rStyle w:val="Hyperlink"/>
+                </w:rPr>
+                <w:t>https://github.com/rsgc-logush-o/Football-Match-Predictor/blob/8f2c9c9fe3ea622ae2e5efc8835434ed51ee64da/Football%20Match%20Predictor/JSON.playground/Contents.swift#L63-L115</w:t>
+              </w:r>
+            </w:hyperlink>
+          </w:p>
           <w:p/>
+          <w:p>
+            <w:hyperlink r:id="rId43" w:history="1">
+              <w:r>
+                <w:rPr>
+                  <w:rStyle w:val="Hyperlink"/>
+                </w:rPr>
+                <w:t>https://github.com/rsgc-logush-o/Football-Match-Predictor/blob/04db295798c299ee53009749fc7757049adafbce/Football%20Match%20Predictor/Info.plist</w:t>
+              </w:r>
+            </w:hyperlink>
+          </w:p>
+          <w:p/>
+          <w:p>
+            <w:r>
+              <w:t>An example of working in a team is when I was having difficulty accessing the API. We looked over the code together, and that was fine, however he helped figure out that there were specific permissions that I needed to enable.</w:t>
+            </w:r>
+          </w:p>
         </w:tc>
       </w:tr>
     </w:tbl>
@@ -5285,275 +6051,6 @@
     <w:p>
       <w:pPr>
         <w:pStyle w:val="Body"/>
-        <w:rPr>
-          <w:sz w:val="20"/>
-          <w:szCs w:val="20"/>
-        </w:rPr>
-      </w:pPr>
-    </w:p>
-    <w:p>
-      <w:pPr>
-        <w:pStyle w:val="Body"/>
-        <w:rPr>
-          <w:sz w:val="20"/>
-          <w:szCs w:val="20"/>
-        </w:rPr>
-      </w:pPr>
-      <w:r>
-        <w:rPr>
-          <w:b/>
-          <w:bCs/>
-          <w:sz w:val="20"/>
-          <w:szCs w:val="20"/>
-        </w:rPr>
-        <w:t>B1.2</w:t>
-      </w:r>
-      <w:r>
-        <w:rPr>
-          <w:sz w:val="20"/>
-          <w:szCs w:val="20"/>
-        </w:rPr>
-        <w:t xml:space="preserve"> demonstrate the ability to solve problems independently and as part of a team; </w:t>
-      </w:r>
-    </w:p>
-    <w:p>
-      <w:pPr>
-        <w:pStyle w:val="Body"/>
-        <w:rPr>
-          <w:sz w:val="20"/>
-          <w:szCs w:val="20"/>
-        </w:rPr>
-      </w:pPr>
-    </w:p>
-    <w:tbl>
-      <w:tblPr>
-        <w:tblW w:w="12955" w:type="dxa"/>
-        <w:tblInd w:w="108" w:type="dxa"/>
-        <w:tblBorders>
-          <w:top w:val="single" w:sz="2" w:space="0" w:color="000000"/>
-          <w:left w:val="single" w:sz="2" w:space="0" w:color="000000"/>
-          <w:bottom w:val="single" w:sz="2" w:space="0" w:color="000000"/>
-          <w:right w:val="single" w:sz="2" w:space="0" w:color="000000"/>
-          <w:insideH w:val="single" w:sz="2" w:space="0" w:color="000000"/>
-          <w:insideV w:val="single" w:sz="2" w:space="0" w:color="000000"/>
-        </w:tblBorders>
-        <w:shd w:val="clear" w:color="auto" w:fill="BDC0BF"/>
-        <w:tblLayout w:type="fixed"/>
-        <w:tblLook w:val="04A0" w:firstRow="1" w:lastRow="0" w:firstColumn="1" w:lastColumn="0" w:noHBand="0" w:noVBand="1"/>
-      </w:tblPr>
-      <w:tblGrid>
-        <w:gridCol w:w="12955"/>
-      </w:tblGrid>
-      <w:tr>
-        <w:trPr>
-          <w:trHeight w:val="279"/>
-          <w:tblHeader/>
-        </w:trPr>
-        <w:tc>
-          <w:tcPr>
-            <w:tcW w:w="12955" w:type="dxa"/>
-            <w:tcBorders>
-              <w:top w:val="single" w:sz="2" w:space="0" w:color="000000"/>
-              <w:left w:val="single" w:sz="2" w:space="0" w:color="000000"/>
-              <w:bottom w:val="single" w:sz="4" w:space="0" w:color="000000"/>
-              <w:right w:val="single" w:sz="2" w:space="0" w:color="000000"/>
-            </w:tcBorders>
-            <w:shd w:val="clear" w:color="auto" w:fill="BDC0BF"/>
-            <w:tcMar>
-              <w:top w:w="80" w:type="dxa"/>
-              <w:left w:w="80" w:type="dxa"/>
-              <w:bottom w:w="80" w:type="dxa"/>
-              <w:right w:w="80" w:type="dxa"/>
-            </w:tcMar>
-          </w:tcPr>
-          <w:p>
-            <w:pPr>
-              <w:pStyle w:val="TableStyle1"/>
-            </w:pPr>
-            <w:r>
-              <w:t>Evidence:</w:t>
-            </w:r>
-            <w:r>
-              <w:rPr>
-                <w:b w:val="0"/>
-                <w:bCs w:val="0"/>
-              </w:rPr>
-              <w:t xml:space="preserve"> provide link(s) where possible, optionally provide brief explanatory text, add rows as needed</w:t>
-            </w:r>
-          </w:p>
-        </w:tc>
-      </w:tr>
-      <w:tr>
-        <w:tblPrEx>
-          <w:shd w:val="clear" w:color="auto" w:fill="auto"/>
-        </w:tblPrEx>
-        <w:trPr>
-          <w:trHeight w:val="279"/>
-        </w:trPr>
-        <w:tc>
-          <w:tcPr>
-            <w:tcW w:w="12955" w:type="dxa"/>
-            <w:tcBorders>
-              <w:top w:val="single" w:sz="4" w:space="0" w:color="000000"/>
-              <w:left w:val="single" w:sz="2" w:space="0" w:color="000000"/>
-              <w:bottom w:val="single" w:sz="2" w:space="0" w:color="000000"/>
-              <w:right w:val="single" w:sz="2" w:space="0" w:color="000000"/>
-            </w:tcBorders>
-            <w:shd w:val="clear" w:color="auto" w:fill="auto"/>
-            <w:tcMar>
-              <w:top w:w="80" w:type="dxa"/>
-              <w:left w:w="80" w:type="dxa"/>
-              <w:bottom w:w="80" w:type="dxa"/>
-              <w:right w:w="80" w:type="dxa"/>
-            </w:tcMar>
-          </w:tcPr>
-          <w:p/>
-        </w:tc>
-      </w:tr>
-      <w:tr>
-        <w:tblPrEx>
-          <w:shd w:val="clear" w:color="auto" w:fill="auto"/>
-        </w:tblPrEx>
-        <w:trPr>
-          <w:trHeight w:val="279"/>
-        </w:trPr>
-        <w:tc>
-          <w:tcPr>
-            <w:tcW w:w="12955" w:type="dxa"/>
-            <w:tcBorders>
-              <w:top w:val="single" w:sz="2" w:space="0" w:color="000000"/>
-              <w:left w:val="single" w:sz="2" w:space="0" w:color="000000"/>
-              <w:bottom w:val="single" w:sz="2" w:space="0" w:color="000000"/>
-              <w:right w:val="single" w:sz="2" w:space="0" w:color="000000"/>
-            </w:tcBorders>
-            <w:shd w:val="clear" w:color="auto" w:fill="EEEEEE"/>
-            <w:tcMar>
-              <w:top w:w="80" w:type="dxa"/>
-              <w:left w:w="80" w:type="dxa"/>
-              <w:bottom w:w="80" w:type="dxa"/>
-              <w:right w:w="80" w:type="dxa"/>
-            </w:tcMar>
-          </w:tcPr>
-          <w:p/>
-        </w:tc>
-      </w:tr>
-    </w:tbl>
-    <w:p>
-      <w:pPr>
-        <w:pStyle w:val="Body"/>
-        <w:rPr>
-          <w:sz w:val="20"/>
-          <w:szCs w:val="20"/>
-        </w:rPr>
-      </w:pPr>
-    </w:p>
-    <w:p>
-      <w:pPr>
-        <w:pStyle w:val="Body"/>
-        <w:rPr>
-          <w:sz w:val="20"/>
-          <w:szCs w:val="20"/>
-        </w:rPr>
-      </w:pPr>
-    </w:p>
-    <w:p>
-      <w:pPr>
-        <w:pStyle w:val="Body"/>
-        <w:rPr>
-          <w:b/>
-          <w:bCs/>
-          <w:sz w:val="20"/>
-          <w:szCs w:val="20"/>
-        </w:rPr>
-      </w:pPr>
-      <w:r>
-        <w:rPr>
-          <w:b/>
-          <w:bCs/>
-          <w:sz w:val="20"/>
-          <w:szCs w:val="20"/>
-        </w:rPr>
-        <w:t>Overall rating on this standard</w:t>
-      </w:r>
-      <w:r>
-        <w:rPr>
-          <w:sz w:val="20"/>
-          <w:szCs w:val="20"/>
-        </w:rPr>
-        <w:t xml:space="preserve">: </w:t>
-      </w:r>
-      <w:r>
-        <w:rPr>
-          <w:rFonts w:ascii="Arial Unicode MS" w:hAnsi="Arial Unicode MS"/>
-          <w:sz w:val="20"/>
-          <w:szCs w:val="20"/>
-        </w:rPr>
-        <w:t>✩</w:t>
-      </w:r>
-      <w:r>
-        <w:rPr>
-          <w:sz w:val="20"/>
-          <w:szCs w:val="20"/>
-        </w:rPr>
-        <w:t xml:space="preserve"> </w:t>
-      </w:r>
-      <w:r>
-        <w:rPr>
-          <w:rFonts w:ascii="Arial Unicode MS" w:hAnsi="Arial Unicode MS"/>
-          <w:sz w:val="20"/>
-          <w:szCs w:val="20"/>
-        </w:rPr>
-        <w:t>✩</w:t>
-      </w:r>
-      <w:r>
-        <w:rPr>
-          <w:sz w:val="20"/>
-          <w:szCs w:val="20"/>
-        </w:rPr>
-        <w:t xml:space="preserve"> </w:t>
-      </w:r>
-      <w:r>
-        <w:rPr>
-          <w:rFonts w:ascii="Arial Unicode MS" w:hAnsi="Arial Unicode MS"/>
-          <w:sz w:val="20"/>
-          <w:szCs w:val="20"/>
-        </w:rPr>
-        <w:t>✩</w:t>
-      </w:r>
-      <w:r>
-        <w:rPr>
-          <w:sz w:val="20"/>
-          <w:szCs w:val="20"/>
-        </w:rPr>
-        <w:t xml:space="preserve"> </w:t>
-      </w:r>
-      <w:r>
-        <w:rPr>
-          <w:rFonts w:ascii="Arial Unicode MS" w:hAnsi="Arial Unicode MS"/>
-          <w:sz w:val="20"/>
-          <w:szCs w:val="20"/>
-        </w:rPr>
-        <w:t>✩</w:t>
-      </w:r>
-      <w:r>
-        <w:rPr>
-          <w:sz w:val="20"/>
-          <w:szCs w:val="20"/>
-        </w:rPr>
-        <w:t xml:space="preserve"> </w:t>
-      </w:r>
-      <w:r>
-        <w:rPr>
-          <w:rFonts w:ascii="Arial Unicode MS" w:hAnsi="Arial Unicode MS"/>
-          <w:sz w:val="20"/>
-          <w:szCs w:val="20"/>
-        </w:rPr>
-        <w:t>✩</w:t>
-      </w:r>
-    </w:p>
-    <w:p>
-      <w:pPr>
-        <w:pStyle w:val="Body"/>
       </w:pPr>
     </w:p>
     <w:p>
@@ -5570,6 +6067,7 @@
         <w:pStyle w:val="Heading2"/>
       </w:pPr>
       <w:r>
+        <w:lastRenderedPageBreak/>
         <w:t>Comments and Proposal for Level of Achievement</w:t>
       </w:r>
     </w:p>
@@ -5597,8 +6095,8 @@
       </w:pPr>
     </w:p>
     <w:sectPr>
-      <w:headerReference w:type="default" r:id="rId28"/>
-      <w:footerReference w:type="default" r:id="rId29"/>
+      <w:headerReference w:type="default" r:id="rId44"/>
+      <w:footerReference w:type="default" r:id="rId45"/>
       <w:pgSz w:w="15840" w:h="12240" w:orient="landscape"/>
       <w:pgMar w:top="1440" w:right="1440" w:bottom="1440" w:left="1440" w:header="720" w:footer="864" w:gutter="0"/>
       <w:cols w:space="720"/>
@@ -5660,7 +6158,7 @@
       <w:rPr>
         <w:noProof/>
       </w:rPr>
-      <w:t>2</w:t>
+      <w:t>8</w:t>
     </w:r>
     <w:r>
       <w:fldChar w:fldCharType="end"/>
@@ -5681,7 +6179,7 @@
       <w:rPr>
         <w:noProof/>
       </w:rPr>
-      <w:t>13</w:t>
+      <w:t>16</w:t>
     </w:r>
     <w:r>
       <w:rPr>

</xml_diff>